<commit_message>
Atualizado sistema de Avatar d20 e README.md
</commit_message>
<xml_diff>
--- a/Plugins/Sheets/Ficha Avatar d20/Dobra.docx
+++ b/Plugins/Sheets/Ficha Avatar d20/Dobra.docx
@@ -21473,50 +21473,59 @@
           <w:lang w:val="pt-BR"/>
         </w:rPr>
       </w:pPr>
-    </w:p>
-    <w:p>
-      <w:pPr>
-        <w:pStyle w:val="Ttulo2"/>
-      </w:pPr>
-      <w:r>
-        <w:t>Conhecimento (Dobra)</w:t>
-      </w:r>
-      <w:r>
-        <w:t xml:space="preserve"> (</w:t>
-      </w:r>
-      <w:proofErr w:type="spellStart"/>
-      <w:r>
-        <w:t>Int</w:t>
-      </w:r>
-      <w:proofErr w:type="spellEnd"/>
-      <w:r>
-        <w:t>, somente treinado)</w:t>
-      </w:r>
-      <w:r>
-        <w:t>:</w:t>
-      </w:r>
-    </w:p>
-    <w:p>
-      <w:pPr>
-        <w:pStyle w:val="SemEspaamento"/>
-        <w:ind w:firstLine="567"/>
-        <w:rPr>
-          <w:lang w:val="pt-BR"/>
-        </w:rPr>
-      </w:pPr>
-      <w:r>
-        <w:rPr>
-          <w:lang w:val="pt-BR"/>
-        </w:rPr>
-        <w:t>Um personagem com essa perícia conhece os tipos de sobras, técnicas e estilos usados por dobra</w:t>
-      </w:r>
+      <w:r>
+        <w:rPr>
+          <w:lang w:val="pt-BR"/>
+        </w:rPr>
+        <w:t xml:space="preserve">* Penalidade por armadura. </w:t>
+      </w:r>
+    </w:p>
+    <w:p>
+      <w:pPr>
+        <w:spacing w:after="0" w:line="276" w:lineRule="auto"/>
+        <w:ind w:firstLine="567"/>
+        <w:rPr>
+          <w:lang w:val="pt-BR"/>
+        </w:rPr>
+      </w:pPr>
+      <w:r>
+        <w:rPr>
+          <w:lang w:val="pt-BR"/>
+        </w:rPr>
+        <w:t>** Penalidade dobrada por armadura</w:t>
+      </w:r>
+    </w:p>
+    <w:p>
+      <w:pPr>
+        <w:spacing w:after="0" w:line="276" w:lineRule="auto"/>
+        <w:ind w:firstLine="567"/>
+        <w:rPr>
+          <w:lang w:val="pt-BR"/>
+        </w:rPr>
+      </w:pPr>
       <w:bookmarkStart w:id="0" w:name="_GoBack"/>
       <w:bookmarkEnd w:id="0"/>
-      <w:r>
-        <w:rPr>
-          <w:lang w:val="pt-BR"/>
-        </w:rPr>
-        <w:t xml:space="preserve">dores diversos. Quando mais obscura ou rara uma dobra mais difícil dela ser conhecida por ele. </w:t>
+    </w:p>
+    <w:p>
+      <w:pPr>
+        <w:pStyle w:val="Ttulo2"/>
+      </w:pPr>
+      <w:r>
+        <w:t>Conhecimento (Dobra)</w:t>
+      </w:r>
+      <w:r>
+        <w:t xml:space="preserve"> (</w:t>
+      </w:r>
+      <w:proofErr w:type="spellStart"/>
+      <w:r>
+        <w:t>Int</w:t>
+      </w:r>
+      <w:proofErr w:type="spellEnd"/>
+      <w:r>
+        <w:t>, somente treinado)</w:t>
+      </w:r>
+      <w:r>
+        <w:t>:</w:t>
       </w:r>
     </w:p>
     <w:p>
@@ -21527,6 +21536,21 @@
           <w:lang w:val="pt-BR"/>
         </w:rPr>
       </w:pPr>
+      <w:r>
+        <w:rPr>
+          <w:lang w:val="pt-BR"/>
+        </w:rPr>
+        <w:t xml:space="preserve">Um personagem com essa perícia conhece os tipos de sobras, técnicas e estilos usados por dobradores diversos. Quando mais obscura ou rara uma dobra mais difícil dela ser conhecida por ele. </w:t>
+      </w:r>
+    </w:p>
+    <w:p>
+      <w:pPr>
+        <w:pStyle w:val="SemEspaamento"/>
+        <w:ind w:firstLine="567"/>
+        <w:rPr>
+          <w:lang w:val="pt-BR"/>
+        </w:rPr>
+      </w:pPr>
     </w:p>
     <w:p>
       <w:pPr>
@@ -21565,6 +21589,7 @@
         <w:rPr>
           <w:lang w:val="pt-BR"/>
         </w:rPr>
+        <w:lastRenderedPageBreak/>
         <w:t xml:space="preserve">Conhecimento sobre o mundo espiritual e espíritos, assim como a capacidade de reconhecer lugares e seus poderes.  </w:t>
       </w:r>
     </w:p>
@@ -21579,20 +21604,31 @@
     </w:p>
     <w:p>
       <w:pPr>
+        <w:pStyle w:val="Ttulo2"/>
+      </w:pPr>
+      <w:r>
+        <w:t>Dirigir (Des, somente treinado):</w:t>
+      </w:r>
+    </w:p>
+    <w:p>
+      <w:pPr>
         <w:pStyle w:val="SemEspaamento"/>
         <w:ind w:firstLine="567"/>
         <w:rPr>
-          <w:b/>
-          <w:lang w:val="pt-BR"/>
-        </w:rPr>
-      </w:pPr>
-      <w:r>
-        <w:rPr>
-          <w:b/>
-          <w:lang w:val="pt-BR"/>
-        </w:rPr>
-        <w:lastRenderedPageBreak/>
-        <w:t>Dirigir (Des, somente treinado):</w:t>
+          <w:lang w:val="pt-BR"/>
+        </w:rPr>
+      </w:pPr>
+      <w:r>
+        <w:rPr>
+          <w:lang w:val="pt-BR"/>
+        </w:rPr>
+        <w:t>O personagem sabe dirigir veículos terrestres. Tarefas cotidianas não necessitam de testes. Apenas manobras ou evitar perigos que surgirem na estrada (como climas, gelo na pista e outros, sendo atacado).</w:t>
+      </w:r>
+      <w:r>
+        <w:rPr>
+          <w:lang w:val="pt-BR"/>
+        </w:rPr>
+        <w:t xml:space="preserve"> A dificuldade é calculada com base no tipo de veículo, no tipo de manobra e na velocidade que o veículo se encontra. </w:t>
       </w:r>
     </w:p>
     <w:p>
@@ -21607,13 +21643,7 @@
         <w:rPr>
           <w:lang w:val="pt-BR"/>
         </w:rPr>
-        <w:t>O personagem sabe dirigir veículos terrestres. Tarefas cotidianas não necessitam de testes. Apenas manobras ou evitar perigos que surgirem na estrada (como climas, gelo na pista e outros, sendo atacado).</w:t>
-      </w:r>
-      <w:r>
-        <w:rPr>
-          <w:lang w:val="pt-BR"/>
-        </w:rPr>
-        <w:t xml:space="preserve"> A dificuldade é calculada com base no tipo de veículo, no tipo de manobra e na velocidade que o veículo se encontra. </w:t>
+        <w:t xml:space="preserve">Veículos automáticos podem ser usados sem treino. </w:t>
       </w:r>
     </w:p>
     <w:p>
@@ -21624,11 +21654,16 @@
           <w:lang w:val="pt-BR"/>
         </w:rPr>
       </w:pPr>
-      <w:r>
-        <w:rPr>
-          <w:lang w:val="pt-BR"/>
-        </w:rPr>
-        <w:t xml:space="preserve">Veículos automáticos podem ser usados sem treino. </w:t>
+    </w:p>
+    <w:p>
+      <w:pPr>
+        <w:pStyle w:val="Ttulo2"/>
+      </w:pPr>
+      <w:r>
+        <w:t>Navegação</w:t>
+      </w:r>
+      <w:r>
+        <w:t xml:space="preserve"> (Sab):</w:t>
       </w:r>
     </w:p>
     <w:p>
@@ -21639,87 +21674,45 @@
           <w:lang w:val="pt-BR"/>
         </w:rPr>
       </w:pPr>
+      <w:r>
+        <w:rPr>
+          <w:lang w:val="pt-BR"/>
+        </w:rPr>
+        <w:t xml:space="preserve">O personagem sabe dirigir veículos aquáticos. Tarefas cotidianas não necessitam de testes. Apenas manobras ou </w:t>
+      </w:r>
+      <w:r>
+        <w:rPr>
+          <w:lang w:val="pt-BR"/>
+        </w:rPr>
+        <w:t>evitar perigos que surgirem na estrada (como climas, gelo na pista e outros, sendo atacado). A dificuldade é calculada com base no tipo de veículo, no tipo de manobra</w:t>
+      </w:r>
+      <w:r>
+        <w:rPr>
+          <w:lang w:val="pt-BR"/>
+        </w:rPr>
+        <w:t>, na força do mar</w:t>
+      </w:r>
+      <w:r>
+        <w:rPr>
+          <w:lang w:val="pt-BR"/>
+        </w:rPr>
+        <w:t xml:space="preserve"> e na velocidade que o veículo se encontra.</w:t>
+      </w:r>
     </w:p>
     <w:p>
       <w:pPr>
         <w:pStyle w:val="SemEspaamento"/>
         <w:ind w:firstLine="567"/>
         <w:rPr>
-          <w:b/>
-          <w:lang w:val="pt-BR"/>
-        </w:rPr>
-      </w:pPr>
-      <w:r>
-        <w:rPr>
-          <w:b/>
-          <w:lang w:val="pt-BR"/>
-        </w:rPr>
-        <w:t>Navegação</w:t>
-      </w:r>
-      <w:r>
-        <w:rPr>
-          <w:b/>
-          <w:lang w:val="pt-BR"/>
-        </w:rPr>
-        <w:t xml:space="preserve"> (Sab):</w:t>
-      </w:r>
-    </w:p>
-    <w:p>
-      <w:pPr>
-        <w:pStyle w:val="SemEspaamento"/>
-        <w:ind w:firstLine="567"/>
-        <w:rPr>
-          <w:lang w:val="pt-BR"/>
-        </w:rPr>
-      </w:pPr>
-      <w:r>
-        <w:rPr>
-          <w:lang w:val="pt-BR"/>
-        </w:rPr>
-        <w:t xml:space="preserve">O personagem sabe dirigir veículos aquáticos. Tarefas cotidianas não necessitam de testes. Apenas manobras ou </w:t>
-      </w:r>
-      <w:r>
-        <w:rPr>
-          <w:lang w:val="pt-BR"/>
-        </w:rPr>
-        <w:t>evitar perigos que surgirem na estrada (como climas, gelo na pista e outros, sendo atacado). A dificuldade é calculada com base no tipo de veículo, no tipo de manobra</w:t>
-      </w:r>
-      <w:r>
-        <w:rPr>
-          <w:lang w:val="pt-BR"/>
-        </w:rPr>
-        <w:t>, na força do mar</w:t>
-      </w:r>
-      <w:r>
-        <w:rPr>
-          <w:lang w:val="pt-BR"/>
-        </w:rPr>
-        <w:t xml:space="preserve"> e na velocidade que o veículo se encontra.</w:t>
-      </w:r>
-    </w:p>
-    <w:p>
-      <w:pPr>
-        <w:pStyle w:val="SemEspaamento"/>
-        <w:ind w:firstLine="567"/>
-        <w:rPr>
-          <w:lang w:val="pt-BR"/>
-        </w:rPr>
-      </w:pPr>
-    </w:p>
-    <w:p>
-      <w:pPr>
-        <w:pStyle w:val="SemEspaamento"/>
-        <w:ind w:firstLine="567"/>
-        <w:rPr>
-          <w:b/>
-          <w:lang w:val="pt-BR"/>
-        </w:rPr>
-      </w:pPr>
-      <w:r>
-        <w:rPr>
-          <w:b/>
-          <w:lang w:val="pt-BR"/>
-        </w:rPr>
+          <w:lang w:val="pt-BR"/>
+        </w:rPr>
+      </w:pPr>
+    </w:p>
+    <w:p>
+      <w:pPr>
+        <w:pStyle w:val="Ttulo2"/>
+      </w:pPr>
+      <w:r>
         <w:t xml:space="preserve">Pilotar (Des, somente treinado): </w:t>
       </w:r>
     </w:p>
@@ -22152,6 +22145,7 @@
           <w:b/>
           <w:lang w:val="pt-BR"/>
         </w:rPr>
+        <w:lastRenderedPageBreak/>
         <w:t>Benefício</w:t>
       </w:r>
       <w:r>
@@ -22994,6 +22988,7 @@
         <w:rPr>
           <w:lang w:val="pt-BR"/>
         </w:rPr>
+        <w:lastRenderedPageBreak/>
         <w:t xml:space="preserve">Bom (1d10 </w:t>
       </w:r>
       <w:proofErr w:type="gramStart"/>
@@ -23073,7 +23068,6 @@
         <w:rPr>
           <w:lang w:val="pt-BR"/>
         </w:rPr>
-        <w:lastRenderedPageBreak/>
         <w:t>Fora esses valores o personagem também ganha pontos de talento. Esses pontos são usados para aprender e melhorar suas dobras e técnicas, aprender talentos e outras habilidades de classe. Um personagem ganha por nível 2</w:t>
       </w:r>
       <w:r>
@@ -23536,6 +23530,7 @@
         <w:rPr>
           <w:lang w:val="pt-BR"/>
         </w:rPr>
+        <w:lastRenderedPageBreak/>
         <w:t>8</w:t>
       </w:r>
       <w:r>
@@ -23650,7 +23645,6 @@
         <w:rPr>
           <w:lang w:val="pt-BR"/>
         </w:rPr>
-        <w:lastRenderedPageBreak/>
         <w:t>11</w:t>
       </w:r>
       <w:r>
@@ -25674,7 +25668,7 @@
 </file>
 
 <file path=customXml/itemProps1.xml><?xml version="1.0" encoding="utf-8"?>
-<ds:datastoreItem xmlns:ds="http://schemas.openxmlformats.org/officeDocument/2006/customXml" ds:itemID="{6C3BD0FC-6A23-4E46-8606-0EF8278BA76A}">
+<ds:datastoreItem xmlns:ds="http://schemas.openxmlformats.org/officeDocument/2006/customXml" ds:itemID="{E7A04ED9-A1AA-4FB4-B06A-3BDCA6DFA556}">
   <ds:schemaRefs>
     <ds:schemaRef ds:uri="http://schemas.openxmlformats.org/officeDocument/2006/bibliography"/>
   </ds:schemaRefs>

</xml_diff>